<commit_message>
Update JHM_C APP PROG PYTHON P AT2 POR Task 2.docx
</commit_message>
<xml_diff>
--- a/JHM_C APP PROG PYTHON P AT2 POR Task 2.docx
+++ b/JHM_C APP PROG PYTHON P AT2 POR Task 2.docx
@@ -1833,9 +1833,9 @@
         <w:tblLook w:val="04A0" w:firstRow="1" w:lastRow="0" w:firstColumn="1" w:lastColumn="0" w:noHBand="0" w:noVBand="1"/>
       </w:tblPr>
       <w:tblGrid>
-        <w:gridCol w:w="848"/>
-        <w:gridCol w:w="7949"/>
-        <w:gridCol w:w="1397"/>
+        <w:gridCol w:w="830"/>
+        <w:gridCol w:w="7998"/>
+        <w:gridCol w:w="1366"/>
       </w:tblGrid>
       <w:tr>
         <w:trPr>
@@ -2158,8 +2158,13 @@
               <w:cnfStyle w:val="000000100000" w:firstRow="0" w:lastRow="0" w:firstColumn="0" w:lastColumn="0" w:oddVBand="0" w:evenVBand="0" w:oddHBand="1" w:evenHBand="0" w:firstRowFirstColumn="0" w:firstRowLastColumn="0" w:lastRowFirstColumn="0" w:lastRowLastColumn="0"/>
             </w:pPr>
             <w:r>
-              <w:t>Find the classes</w:t>
-            </w:r>
+              <w:t xml:space="preserve">Find the </w:t>
+            </w:r>
+            <w:proofErr w:type="gramStart"/>
+            <w:r>
+              <w:t>classes</w:t>
+            </w:r>
+            <w:proofErr w:type="gramEnd"/>
           </w:p>
           <w:p>
             <w:pPr>
@@ -2369,7 +2374,27 @@
                 <w:iCs w:val="0"/>
                 <w:color w:val="auto"/>
               </w:rPr>
-              <w:t xml:space="preserve">The classes are: Alice, Bob, Letter, </w:t>
+              <w:t xml:space="preserve">The classes </w:t>
+            </w:r>
+            <w:proofErr w:type="gramStart"/>
+            <w:r>
+              <w:rPr>
+                <w:rStyle w:val="Emphasis"/>
+                <w:i w:val="0"/>
+                <w:iCs w:val="0"/>
+                <w:color w:val="auto"/>
+              </w:rPr>
+              <w:t>are:</w:t>
+            </w:r>
+            <w:proofErr w:type="gramEnd"/>
+            <w:r>
+              <w:rPr>
+                <w:rStyle w:val="Emphasis"/>
+                <w:i w:val="0"/>
+                <w:iCs w:val="0"/>
+                <w:color w:val="auto"/>
+              </w:rPr>
+              <w:t xml:space="preserve"> Alice, Bob, Letter, </w:t>
             </w:r>
             <w:r>
               <w:rPr>
@@ -2681,7 +2706,15 @@
               <w:cnfStyle w:val="000000000000" w:firstRow="0" w:lastRow="0" w:firstColumn="0" w:lastColumn="0" w:oddVBand="0" w:evenVBand="0" w:oddHBand="0" w:evenHBand="0" w:firstRowFirstColumn="0" w:firstRowLastColumn="0" w:lastRowFirstColumn="0" w:lastRowLastColumn="0"/>
             </w:pPr>
             <w:r>
-              <w:t>Both Alice and Bob can be a sender or a receiver or a letter. Alice and Bob have one letterbox each, therefore, there are 2 letterboxes. However, there can be only one letter in a given letterbox.</w:t>
+              <w:t xml:space="preserve">Both Alice and Bob can be a sender or a receiver or a letter. Alice and Bob have one letterbox each, therefore, there are 2 letterboxes. However, there can be only one letter </w:t>
+            </w:r>
+            <w:proofErr w:type="gramStart"/>
+            <w:r>
+              <w:t>in a given</w:t>
+            </w:r>
+            <w:proofErr w:type="gramEnd"/>
+            <w:r>
+              <w:t xml:space="preserve"> letterbox.</w:t>
             </w:r>
           </w:p>
         </w:tc>
@@ -4313,6 +4346,7 @@
               </w:rPr>
               <w:t xml:space="preserve">However, if you write unit tests or a </w:t>
             </w:r>
+            <w:proofErr w:type="gramStart"/>
             <w:r>
               <w:rPr>
                 <w:rStyle w:val="Emphasis"/>
@@ -4322,11 +4356,23 @@
                 <w:i w:val="0"/>
                 <w:iCs w:val="0"/>
               </w:rPr>
-              <w:t>main()</w:t>
-            </w:r>
+              <w:t>main(</w:t>
+            </w:r>
+            <w:proofErr w:type="gramEnd"/>
             <w:r>
               <w:rPr>
                 <w:rStyle w:val="Emphasis"/>
+                <w:rFonts w:ascii="Consolas" w:hAnsi="Consolas" w:cs="Consolas"/>
+                <w:b/>
+                <w:bCs w:val="0"/>
+                <w:i w:val="0"/>
+                <w:iCs w:val="0"/>
+              </w:rPr>
+              <w:t>)</w:t>
+            </w:r>
+            <w:r>
+              <w:rPr>
+                <w:rStyle w:val="Emphasis"/>
               </w:rPr>
               <w:t xml:space="preserve"> method to run an example, you do not have to add those to the UML diagram. </w:t>
             </w:r>
@@ -4344,6 +4390,11 @@
             <w:r>
               <w:t xml:space="preserve">Add the project (as a zip file) to your submission in Blackboard. </w:t>
             </w:r>
+          </w:p>
+          <w:p>
+            <w:pPr>
+              <w:cnfStyle w:val="000000100000" w:firstRow="0" w:lastRow="0" w:firstColumn="0" w:lastColumn="0" w:oddVBand="0" w:evenVBand="0" w:oddHBand="1" w:evenHBand="0" w:firstRowFirstColumn="0" w:firstRowLastColumn="0" w:lastRowFirstColumn="0" w:lastRowLastColumn="0"/>
+            </w:pPr>
           </w:p>
           <w:p>
             <w:pPr>
@@ -4352,10 +4403,10 @@
             <w:r>
               <w:lastRenderedPageBreak/>
               <w:drawing>
-                <wp:inline distT="0" distB="0" distL="0" distR="0" wp14:anchorId="3232A65B" wp14:editId="20670251">
-                  <wp:extent cx="5025142" cy="3112397"/>
-                  <wp:effectExtent l="0" t="0" r="4445" b="0"/>
-                  <wp:docPr id="2083964484" name="Picture 1"/>
+                <wp:inline distT="0" distB="0" distL="0" distR="0" wp14:anchorId="7FAA24C4" wp14:editId="296F5F67">
+                  <wp:extent cx="5191323" cy="1885950"/>
+                  <wp:effectExtent l="0" t="0" r="9525" b="0"/>
+                  <wp:docPr id="103274108" name="Picture 1"/>
                   <wp:cNvGraphicFramePr>
                     <a:graphicFrameLocks xmlns:a="http://schemas.openxmlformats.org/drawingml/2006/main" noChangeAspect="1"/>
                   </wp:cNvGraphicFramePr>
@@ -4363,7 +4414,7 @@
                     <a:graphicData uri="http://schemas.openxmlformats.org/drawingml/2006/picture">
                       <pic:pic xmlns:pic="http://schemas.openxmlformats.org/drawingml/2006/picture">
                         <pic:nvPicPr>
-                          <pic:cNvPr id="2083964484" name=""/>
+                          <pic:cNvPr id="103274108" name=""/>
                           <pic:cNvPicPr/>
                         </pic:nvPicPr>
                         <pic:blipFill>
@@ -4375,7 +4426,7 @@
                         <pic:spPr>
                           <a:xfrm>
                             <a:off x="0" y="0"/>
-                            <a:ext cx="5034428" cy="3118148"/>
+                            <a:ext cx="5228483" cy="1899450"/>
                           </a:xfrm>
                           <a:prstGeom prst="rect">
                             <a:avLst/>
@@ -4402,17 +4453,12 @@
                 <w:rPr>
                   <w:rStyle w:val="Hyperlink"/>
                 </w:rPr>
-                <w:t>https://github.com/JoanneHelenMana/UML-portfolio</w:t>
+                <w:t>https://github.com/JoanneHelenMana/you-have-mail</w:t>
               </w:r>
             </w:hyperlink>
             <w:r>
               <w:t xml:space="preserve"> </w:t>
             </w:r>
-          </w:p>
-          <w:p>
-            <w:pPr>
-              <w:cnfStyle w:val="000000100000" w:firstRow="0" w:lastRow="0" w:firstColumn="0" w:lastColumn="0" w:oddVBand="0" w:evenVBand="0" w:oddHBand="1" w:evenHBand="0" w:firstRowFirstColumn="0" w:firstRowLastColumn="0" w:lastRowFirstColumn="0" w:lastRowLastColumn="0"/>
-            </w:pPr>
           </w:p>
           <w:p>
             <w:pPr>
@@ -4674,8 +4720,13 @@
               <w:t xml:space="preserve"> locate the AT2 Portfolio Task 2</w:t>
             </w:r>
             <w:r>
-              <w:t xml:space="preserve"> assessment</w:t>
-            </w:r>
+              <w:t xml:space="preserve"> </w:t>
+            </w:r>
+            <w:proofErr w:type="gramStart"/>
+            <w:r>
+              <w:t>assessment</w:t>
+            </w:r>
+            <w:proofErr w:type="gramEnd"/>
           </w:p>
           <w:p>
             <w:pPr>
@@ -4688,7 +4739,6 @@
               <w:cnfStyle w:val="000000000000" w:firstRow="0" w:lastRow="0" w:firstColumn="0" w:lastColumn="0" w:oddVBand="0" w:evenVBand="0" w:oddHBand="0" w:evenHBand="0" w:firstRowFirstColumn="0" w:firstRowLastColumn="0" w:lastRowFirstColumn="0" w:lastRowLastColumn="0"/>
             </w:pPr>
             <w:r>
-              <w:lastRenderedPageBreak/>
               <w:t xml:space="preserve">Open the assessment and upload the </w:t>
             </w:r>
             <w:r>
@@ -5331,7 +5381,7 @@
               <w:sz w:val="16"/>
               <w:szCs w:val="16"/>
             </w:rPr>
-            <w:t>2023-09-07 20:08</w:t>
+            <w:t>2023-09-09 13:39</w:t>
           </w:r>
           <w:r>
             <w:rPr>
@@ -5914,8 +5964,19 @@
               <w:szCs w:val="22"/>
               <w:lang w:eastAsia="en-AU"/>
             </w:rPr>
-            <w:t>Use version control systems in development environments</w:t>
+            <w:t xml:space="preserve">Use version control systems in development </w:t>
           </w:r>
+          <w:proofErr w:type="gramStart"/>
+          <w:r>
+            <w:rPr>
+              <w:rFonts w:ascii="Arial Narrow" w:hAnsi="Arial Narrow"/>
+              <w:bCs w:val="0"/>
+              <w:szCs w:val="22"/>
+              <w:lang w:eastAsia="en-AU"/>
+            </w:rPr>
+            <w:t>environments</w:t>
+          </w:r>
+          <w:proofErr w:type="gramEnd"/>
         </w:p>
         <w:p>
           <w:pPr>
@@ -5952,8 +6013,17 @@
               <w:rFonts w:ascii="Arial Narrow" w:hAnsi="Arial Narrow"/>
               <w:bCs w:val="0"/>
             </w:rPr>
-            <w:t>Apply skills in object-oriented design</w:t>
+            <w:t xml:space="preserve">Apply skills in object-oriented </w:t>
           </w:r>
+          <w:proofErr w:type="gramStart"/>
+          <w:r>
+            <w:rPr>
+              <w:rFonts w:ascii="Arial Narrow" w:hAnsi="Arial Narrow"/>
+              <w:bCs w:val="0"/>
+            </w:rPr>
+            <w:t>design</w:t>
+          </w:r>
+          <w:proofErr w:type="gramEnd"/>
         </w:p>
         <w:p>
           <w:pPr>
@@ -12769,6 +12839,57 @@
 </file>
 
 <file path=customXml/item1.xml><?xml version="1.0" encoding="utf-8"?>
+<p:properties xmlns:p="http://schemas.microsoft.com/office/2006/metadata/properties" xmlns:xsi="http://www.w3.org/2001/XMLSchema-instance" xmlns:pc="http://schemas.microsoft.com/office/infopath/2007/PartnerControls">
+  <documentManagement>
+    <FolderType xmlns="833ce3ab-d172-455c-9989-f10facae9784" xsi:nil="true"/>
+    <Students xmlns="833ce3ab-d172-455c-9989-f10facae9784">
+      <UserInfo>
+        <DisplayName/>
+        <AccountId xsi:nil="true"/>
+        <AccountType/>
+      </UserInfo>
+    </Students>
+    <TeamsChannelId xmlns="833ce3ab-d172-455c-9989-f10facae9784" xsi:nil="true"/>
+    <Student_Groups xmlns="833ce3ab-d172-455c-9989-f10facae9784">
+      <UserInfo>
+        <DisplayName/>
+        <AccountId xsi:nil="true"/>
+        <AccountType/>
+      </UserInfo>
+    </Student_Groups>
+    <Math_Settings xmlns="833ce3ab-d172-455c-9989-f10facae9784" xsi:nil="true"/>
+    <Is_Collaboration_Space_Locked xmlns="833ce3ab-d172-455c-9989-f10facae9784" xsi:nil="true"/>
+    <AppVersion xmlns="833ce3ab-d172-455c-9989-f10facae9784" xsi:nil="true"/>
+    <Owner xmlns="833ce3ab-d172-455c-9989-f10facae9784">
+      <UserInfo>
+        <DisplayName/>
+        <AccountId xsi:nil="true"/>
+        <AccountType/>
+      </UserInfo>
+    </Owner>
+    <Has_Teacher_Only_SectionGroup xmlns="833ce3ab-d172-455c-9989-f10facae9784" xsi:nil="true"/>
+    <NotebookType xmlns="833ce3ab-d172-455c-9989-f10facae9784" xsi:nil="true"/>
+    <Teachers xmlns="833ce3ab-d172-455c-9989-f10facae9784">
+      <UserInfo>
+        <DisplayName/>
+        <AccountId xsi:nil="true"/>
+        <AccountType/>
+      </UserInfo>
+    </Teachers>
+    <Templates xmlns="833ce3ab-d172-455c-9989-f10facae9784" xsi:nil="true"/>
+    <DefaultSectionNames xmlns="833ce3ab-d172-455c-9989-f10facae9784" xsi:nil="true"/>
+    <CultureName xmlns="833ce3ab-d172-455c-9989-f10facae9784" xsi:nil="true"/>
+    <Distribution_Groups xmlns="833ce3ab-d172-455c-9989-f10facae9784" xsi:nil="true"/>
+    <Self_Registration_Enabled xmlns="833ce3ab-d172-455c-9989-f10facae9784" xsi:nil="true"/>
+    <LMS_Mappings xmlns="833ce3ab-d172-455c-9989-f10facae9784" xsi:nil="true"/>
+    <Invited_Teachers xmlns="833ce3ab-d172-455c-9989-f10facae9784" xsi:nil="true"/>
+    <Invited_Students xmlns="833ce3ab-d172-455c-9989-f10facae9784" xsi:nil="true"/>
+    <IsNotebookLocked xmlns="833ce3ab-d172-455c-9989-f10facae9784" xsi:nil="true"/>
+  </documentManagement>
+</p:properties>
+</file>
+
+<file path=customXml/item2.xml><?xml version="1.0" encoding="utf-8"?>
 <ct:contentTypeSchema xmlns:ct="http://schemas.microsoft.com/office/2006/metadata/contentType" xmlns:ma="http://schemas.microsoft.com/office/2006/metadata/properties/metaAttributes" ct:_="" ma:_="" ma:contentTypeName="Document" ma:contentTypeID="0x010100D482CBA738D00D4AAC9330883AE1DA78" ma:contentTypeVersion="33" ma:contentTypeDescription="Create a new document." ma:contentTypeScope="" ma:versionID="8e47dcab4e34a32242880baf61f0a73d">
   <xsd:schema xmlns:xsd="http://www.w3.org/2001/XMLSchema" xmlns:xs="http://www.w3.org/2001/XMLSchema" xmlns:p="http://schemas.microsoft.com/office/2006/metadata/properties" xmlns:ns3="3936cbe9-feea-4685-b03c-7f8d09c550f1" xmlns:ns4="833ce3ab-d172-455c-9989-f10facae9784" targetNamespace="http://schemas.microsoft.com/office/2006/metadata/properties" ma:root="true" ma:fieldsID="174389be43a91ce68753c33b6ac99b4e" ns3:_="" ns4:_="">
     <xsd:import namespace="3936cbe9-feea-4685-b03c-7f8d09c550f1"/>
@@ -13179,59 +13300,8 @@
 </ct:contentTypeSchema>
 </file>
 
-<file path=customXml/item2.xml><?xml version="1.0" encoding="utf-8"?>
-<p:properties xmlns:p="http://schemas.microsoft.com/office/2006/metadata/properties" xmlns:xsi="http://www.w3.org/2001/XMLSchema-instance" xmlns:pc="http://schemas.microsoft.com/office/infopath/2007/PartnerControls">
-  <documentManagement>
-    <FolderType xmlns="833ce3ab-d172-455c-9989-f10facae9784" xsi:nil="true"/>
-    <Students xmlns="833ce3ab-d172-455c-9989-f10facae9784">
-      <UserInfo>
-        <DisplayName/>
-        <AccountId xsi:nil="true"/>
-        <AccountType/>
-      </UserInfo>
-    </Students>
-    <TeamsChannelId xmlns="833ce3ab-d172-455c-9989-f10facae9784" xsi:nil="true"/>
-    <Student_Groups xmlns="833ce3ab-d172-455c-9989-f10facae9784">
-      <UserInfo>
-        <DisplayName/>
-        <AccountId xsi:nil="true"/>
-        <AccountType/>
-      </UserInfo>
-    </Student_Groups>
-    <Math_Settings xmlns="833ce3ab-d172-455c-9989-f10facae9784" xsi:nil="true"/>
-    <Is_Collaboration_Space_Locked xmlns="833ce3ab-d172-455c-9989-f10facae9784" xsi:nil="true"/>
-    <AppVersion xmlns="833ce3ab-d172-455c-9989-f10facae9784" xsi:nil="true"/>
-    <Owner xmlns="833ce3ab-d172-455c-9989-f10facae9784">
-      <UserInfo>
-        <DisplayName/>
-        <AccountId xsi:nil="true"/>
-        <AccountType/>
-      </UserInfo>
-    </Owner>
-    <Has_Teacher_Only_SectionGroup xmlns="833ce3ab-d172-455c-9989-f10facae9784" xsi:nil="true"/>
-    <NotebookType xmlns="833ce3ab-d172-455c-9989-f10facae9784" xsi:nil="true"/>
-    <Teachers xmlns="833ce3ab-d172-455c-9989-f10facae9784">
-      <UserInfo>
-        <DisplayName/>
-        <AccountId xsi:nil="true"/>
-        <AccountType/>
-      </UserInfo>
-    </Teachers>
-    <Templates xmlns="833ce3ab-d172-455c-9989-f10facae9784" xsi:nil="true"/>
-    <DefaultSectionNames xmlns="833ce3ab-d172-455c-9989-f10facae9784" xsi:nil="true"/>
-    <CultureName xmlns="833ce3ab-d172-455c-9989-f10facae9784" xsi:nil="true"/>
-    <Distribution_Groups xmlns="833ce3ab-d172-455c-9989-f10facae9784" xsi:nil="true"/>
-    <Self_Registration_Enabled xmlns="833ce3ab-d172-455c-9989-f10facae9784" xsi:nil="true"/>
-    <LMS_Mappings xmlns="833ce3ab-d172-455c-9989-f10facae9784" xsi:nil="true"/>
-    <Invited_Teachers xmlns="833ce3ab-d172-455c-9989-f10facae9784" xsi:nil="true"/>
-    <Invited_Students xmlns="833ce3ab-d172-455c-9989-f10facae9784" xsi:nil="true"/>
-    <IsNotebookLocked xmlns="833ce3ab-d172-455c-9989-f10facae9784" xsi:nil="true"/>
-  </documentManagement>
-</p:properties>
-</file>
-
 <file path=customXml/item3.xml><?xml version="1.0" encoding="utf-8"?>
-<b:Sources xmlns:b="http://schemas.openxmlformats.org/officeDocument/2006/bibliography" xmlns="http://schemas.openxmlformats.org/officeDocument/2006/bibliography" SelectedStyle="\APA.XSL" StyleName="APA"/>
+<LongProperties xmlns="http://schemas.microsoft.com/office/2006/metadata/longProperties"/>
 </file>
 
 <file path=customXml/item4.xml><?xml version="1.0" encoding="utf-8"?>
@@ -13244,10 +13314,20 @@
 </file>
 
 <file path=customXml/item5.xml><?xml version="1.0" encoding="utf-8"?>
-<LongProperties xmlns="http://schemas.microsoft.com/office/2006/metadata/longProperties"/>
+<b:Sources xmlns:b="http://schemas.openxmlformats.org/officeDocument/2006/bibliography" xmlns="http://schemas.openxmlformats.org/officeDocument/2006/bibliography" SelectedStyle="\APA.XSL" StyleName="APA"/>
 </file>
 
 <file path=customXml/itemProps1.xml><?xml version="1.0" encoding="utf-8"?>
+<ds:datastoreItem xmlns:ds="http://schemas.openxmlformats.org/officeDocument/2006/customXml" ds:itemID="{A16F99D5-FAF9-47B7-BB2E-CAC1EF9F3B71}">
+  <ds:schemaRefs>
+    <ds:schemaRef ds:uri="http://schemas.microsoft.com/office/2006/metadata/properties"/>
+    <ds:schemaRef ds:uri="http://schemas.microsoft.com/office/infopath/2007/PartnerControls"/>
+    <ds:schemaRef ds:uri="833ce3ab-d172-455c-9989-f10facae9784"/>
+  </ds:schemaRefs>
+</ds:datastoreItem>
+</file>
+
+<file path=customXml/itemProps2.xml><?xml version="1.0" encoding="utf-8"?>
 <ds:datastoreItem xmlns:ds="http://schemas.openxmlformats.org/officeDocument/2006/customXml" ds:itemID="{C3B379D3-68ED-4924-9080-2CFFEEB38B90}">
   <ds:schemaRefs>
     <ds:schemaRef ds:uri="http://schemas.microsoft.com/office/2006/metadata/contentType"/>
@@ -13266,20 +13346,10 @@
 </ds:datastoreItem>
 </file>
 
-<file path=customXml/itemProps2.xml><?xml version="1.0" encoding="utf-8"?>
-<ds:datastoreItem xmlns:ds="http://schemas.openxmlformats.org/officeDocument/2006/customXml" ds:itemID="{A16F99D5-FAF9-47B7-BB2E-CAC1EF9F3B71}">
+<file path=customXml/itemProps3.xml><?xml version="1.0" encoding="utf-8"?>
+<ds:datastoreItem xmlns:ds="http://schemas.openxmlformats.org/officeDocument/2006/customXml" ds:itemID="{ED9C3AC7-65F6-444B-AAD9-BED76FF91658}">
   <ds:schemaRefs>
-    <ds:schemaRef ds:uri="http://schemas.microsoft.com/office/2006/metadata/properties"/>
-    <ds:schemaRef ds:uri="http://schemas.microsoft.com/office/infopath/2007/PartnerControls"/>
-    <ds:schemaRef ds:uri="833ce3ab-d172-455c-9989-f10facae9784"/>
-  </ds:schemaRefs>
-</ds:datastoreItem>
-</file>
-
-<file path=customXml/itemProps3.xml><?xml version="1.0" encoding="utf-8"?>
-<ds:datastoreItem xmlns:ds="http://schemas.openxmlformats.org/officeDocument/2006/customXml" ds:itemID="{63ED772E-920B-44C3-AA96-259B9043A023}">
-  <ds:schemaRefs>
-    <ds:schemaRef ds:uri="http://schemas.openxmlformats.org/officeDocument/2006/bibliography"/>
+    <ds:schemaRef ds:uri="http://schemas.microsoft.com/office/2006/metadata/longProperties"/>
   </ds:schemaRefs>
 </ds:datastoreItem>
 </file>
@@ -13293,9 +13363,9 @@
 </file>
 
 <file path=customXml/itemProps5.xml><?xml version="1.0" encoding="utf-8"?>
-<ds:datastoreItem xmlns:ds="http://schemas.openxmlformats.org/officeDocument/2006/customXml" ds:itemID="{ED9C3AC7-65F6-444B-AAD9-BED76FF91658}">
+<ds:datastoreItem xmlns:ds="http://schemas.openxmlformats.org/officeDocument/2006/customXml" ds:itemID="{63ED772E-920B-44C3-AA96-259B9043A023}">
   <ds:schemaRefs>
-    <ds:schemaRef ds:uri="http://schemas.microsoft.com/office/2006/metadata/longProperties"/>
+    <ds:schemaRef ds:uri="http://schemas.openxmlformats.org/officeDocument/2006/bibliography"/>
   </ds:schemaRefs>
 </ds:datastoreItem>
 </file>
</xml_diff>